<commit_message>
Game Update and Audio Assets
Pushing the most recent version of the game as well as the audio samples I have downloaded and recorded.
</commit_message>
<xml_diff>
--- a/documentation/Sources.docx
+++ b/documentation/Sources.docx
@@ -1,6 +1,6 @@
 
 <file path=word/document.xml><?xml version="1.0" encoding="utf-8"?>
-<w:document xmlns:wpc="http://schemas.microsoft.com/office/word/2010/wordprocessingCanvas" xmlns:cx="http://schemas.microsoft.com/office/drawing/2014/chartex" xmlns:cx1="http://schemas.microsoft.com/office/drawing/2015/9/8/chartex" xmlns:cx2="http://schemas.microsoft.com/office/drawing/2015/10/21/chartex" xmlns:cx3="http://schemas.microsoft.com/office/drawing/2016/5/9/chartex" xmlns:cx4="http://schemas.microsoft.com/office/drawing/2016/5/10/chartex" xmlns:cx5="http://schemas.microsoft.com/office/drawing/2016/5/11/chartex" xmlns:cx6="http://schemas.microsoft.com/office/drawing/2016/5/12/chartex" xmlns:cx7="http://schemas.microsoft.com/office/drawing/2016/5/13/chartex" xmlns:cx8="http://schemas.microsoft.com/office/drawing/2016/5/14/chartex" xmlns:mc="http://schemas.openxmlformats.org/markup-compatibility/2006" xmlns:aink="http://schemas.microsoft.com/office/drawing/2016/ink" xmlns:am3d="http://schemas.microsoft.com/office/drawing/2017/model3d" xmlns:o="urn:schemas-microsoft-com:office:office" xmlns:r="http://schemas.openxmlformats.org/officeDocument/2006/relationships" xmlns:m="http://schemas.openxmlformats.org/officeDocument/2006/math" xmlns:v="urn:schemas-microsoft-com:vml" xmlns:wp14="http://schemas.microsoft.com/office/word/2010/wordprocessingDrawing" xmlns:wp="http://schemas.openxmlformats.org/drawingml/2006/wordprocessingDrawing" xmlns:w10="urn:schemas-microsoft-com:office:word" xmlns:w="http://schemas.openxmlformats.org/wordprocessingml/2006/main" xmlns:w14="http://schemas.microsoft.com/office/word/2010/wordml" xmlns:w15="http://schemas.microsoft.com/office/word/2012/wordml" xmlns:w16cex="http://schemas.microsoft.com/office/word/2018/wordml/cex" xmlns:w16cid="http://schemas.microsoft.com/office/word/2016/wordml/cid" xmlns:w16="http://schemas.microsoft.com/office/word/2018/wordml" xmlns:w16se="http://schemas.microsoft.com/office/word/2015/wordml/symex" xmlns:wpg="http://schemas.microsoft.com/office/word/2010/wordprocessingGroup" xmlns:wpi="http://schemas.microsoft.com/office/word/2010/wordprocessingInk" xmlns:wne="http://schemas.microsoft.com/office/word/2006/wordml" xmlns:wps="http://schemas.microsoft.com/office/word/2010/wordprocessingShape" mc:Ignorable="w14 w15 w16se w16cid w16 w16cex wp14">
+<w:document xmlns:wpc="http://schemas.microsoft.com/office/word/2010/wordprocessingCanvas" xmlns:cx="http://schemas.microsoft.com/office/drawing/2014/chartex" xmlns:cx1="http://schemas.microsoft.com/office/drawing/2015/9/8/chartex" xmlns:cx2="http://schemas.microsoft.com/office/drawing/2015/10/21/chartex" xmlns:cx3="http://schemas.microsoft.com/office/drawing/2016/5/9/chartex" xmlns:cx4="http://schemas.microsoft.com/office/drawing/2016/5/10/chartex" xmlns:cx5="http://schemas.microsoft.com/office/drawing/2016/5/11/chartex" xmlns:cx6="http://schemas.microsoft.com/office/drawing/2016/5/12/chartex" xmlns:cx7="http://schemas.microsoft.com/office/drawing/2016/5/13/chartex" xmlns:cx8="http://schemas.microsoft.com/office/drawing/2016/5/14/chartex" xmlns:mc="http://schemas.openxmlformats.org/markup-compatibility/2006" xmlns:aink="http://schemas.microsoft.com/office/drawing/2016/ink" xmlns:am3d="http://schemas.microsoft.com/office/drawing/2017/model3d" xmlns:o="urn:schemas-microsoft-com:office:office" xmlns:r="http://schemas.openxmlformats.org/officeDocument/2006/relationships" xmlns:m="http://schemas.openxmlformats.org/officeDocument/2006/math" xmlns:v="urn:schemas-microsoft-com:vml" xmlns:wp14="http://schemas.microsoft.com/office/word/2010/wordprocessingDrawing" xmlns:wp="http://schemas.openxmlformats.org/drawingml/2006/wordprocessingDrawing" xmlns:w10="urn:schemas-microsoft-com:office:word" xmlns:w="http://schemas.openxmlformats.org/wordprocessingml/2006/main" xmlns:w14="http://schemas.microsoft.com/office/word/2010/wordml" xmlns:w15="http://schemas.microsoft.com/office/word/2012/wordml" xmlns:w16cex="http://schemas.microsoft.com/office/word/2018/wordml/cex" xmlns:w16cid="http://schemas.microsoft.com/office/word/2016/wordml/cid" xmlns:w16="http://schemas.microsoft.com/office/word/2018/wordml" xmlns:w16sdtdh="http://schemas.microsoft.com/office/word/2020/wordml/sdtdatahash" xmlns:w16se="http://schemas.microsoft.com/office/word/2015/wordml/symex" xmlns:wpg="http://schemas.microsoft.com/office/word/2010/wordprocessingGroup" xmlns:wpi="http://schemas.microsoft.com/office/word/2010/wordprocessingInk" xmlns:wne="http://schemas.microsoft.com/office/word/2006/wordml" xmlns:wps="http://schemas.microsoft.com/office/word/2010/wordprocessingShape" mc:Ignorable="w14 w15 w16se w16cid w16 w16cex w16sdtdh wp14">
   <w:body>
     <w:p>
       <w:pPr>
@@ -25,7 +25,6 @@
           <w:szCs w:val="24"/>
         </w:rPr>
       </w:pPr>
-      <w:proofErr w:type="gramStart"/>
       <w:r>
         <w:rPr>
           <w:sz w:val="24"/>
@@ -38,15 +37,7 @@
           <w:sz w:val="24"/>
           <w:szCs w:val="24"/>
         </w:rPr>
-        <w:t>.wav :</w:t>
-      </w:r>
-      <w:proofErr w:type="gramEnd"/>
-      <w:r>
-        <w:rPr>
-          <w:sz w:val="24"/>
-          <w:szCs w:val="24"/>
-        </w:rPr>
-        <w:t xml:space="preserve"> </w:t>
+        <w:t xml:space="preserve">.wav: </w:t>
       </w:r>
       <w:hyperlink r:id="rId4" w:history="1">
         <w:r>
@@ -56,6 +47,640 @@
             <w:szCs w:val="24"/>
           </w:rPr>
           <w:t>https://freesound.org/people/EricsSoundschmiede/sounds/476697/</w:t>
+        </w:r>
+      </w:hyperlink>
+    </w:p>
+    <w:p>
+      <w:pPr>
+        <w:rPr>
+          <w:sz w:val="24"/>
+          <w:szCs w:val="24"/>
+        </w:rPr>
+      </w:pPr>
+      <w:r>
+        <w:rPr>
+          <w:sz w:val="24"/>
+          <w:szCs w:val="24"/>
+        </w:rPr>
+        <w:t>dirt-step.wav</w:t>
+      </w:r>
+      <w:r>
+        <w:rPr>
+          <w:sz w:val="24"/>
+          <w:szCs w:val="24"/>
+        </w:rPr>
+        <w:t xml:space="preserve">: </w:t>
+      </w:r>
+      <w:hyperlink r:id="rId5" w:history="1">
+        <w:r>
+          <w:rPr>
+            <w:rStyle w:val="Hyperlink"/>
+            <w:sz w:val="24"/>
+            <w:szCs w:val="24"/>
+          </w:rPr>
+          <w:t>https://freesound.org/people/FocusBay/sounds/210865/</w:t>
+        </w:r>
+      </w:hyperlink>
+    </w:p>
+    <w:p>
+      <w:pPr>
+        <w:rPr>
+          <w:sz w:val="24"/>
+          <w:szCs w:val="24"/>
+        </w:rPr>
+      </w:pPr>
+      <w:r>
+        <w:rPr>
+          <w:sz w:val="24"/>
+          <w:szCs w:val="24"/>
+        </w:rPr>
+        <w:t>sand-step.wav</w:t>
+      </w:r>
+      <w:r>
+        <w:rPr>
+          <w:sz w:val="24"/>
+          <w:szCs w:val="24"/>
+        </w:rPr>
+        <w:t xml:space="preserve">: </w:t>
+      </w:r>
+      <w:hyperlink r:id="rId6" w:history="1">
+        <w:r>
+          <w:rPr>
+            <w:rStyle w:val="Hyperlink"/>
+            <w:sz w:val="24"/>
+            <w:szCs w:val="24"/>
+          </w:rPr>
+          <w:t>https://freesound.org/people/byjoshberry/sounds/431416/</w:t>
+        </w:r>
+      </w:hyperlink>
+    </w:p>
+    <w:p>
+      <w:pPr>
+        <w:rPr>
+          <w:sz w:val="24"/>
+          <w:szCs w:val="24"/>
+        </w:rPr>
+      </w:pPr>
+      <w:r>
+        <w:rPr>
+          <w:sz w:val="24"/>
+          <w:szCs w:val="24"/>
+        </w:rPr>
+        <w:t>water-step.wav</w:t>
+      </w:r>
+      <w:r>
+        <w:rPr>
+          <w:sz w:val="24"/>
+          <w:szCs w:val="24"/>
+        </w:rPr>
+        <w:t xml:space="preserve">: </w:t>
+      </w:r>
+      <w:hyperlink r:id="rId7" w:history="1">
+        <w:r>
+          <w:rPr>
+            <w:rStyle w:val="Hyperlink"/>
+            <w:sz w:val="24"/>
+            <w:szCs w:val="24"/>
+          </w:rPr>
+          <w:t>https://freesound.org/people/EricsSoundschmiede/sounds/454623/</w:t>
+        </w:r>
+      </w:hyperlink>
+    </w:p>
+    <w:p>
+      <w:pPr>
+        <w:rPr>
+          <w:sz w:val="24"/>
+          <w:szCs w:val="24"/>
+        </w:rPr>
+      </w:pPr>
+      <w:r>
+        <w:rPr>
+          <w:sz w:val="24"/>
+          <w:szCs w:val="24"/>
+        </w:rPr>
+        <w:t>wading.wav</w:t>
+      </w:r>
+      <w:r>
+        <w:rPr>
+          <w:sz w:val="24"/>
+          <w:szCs w:val="24"/>
+        </w:rPr>
+        <w:t xml:space="preserve">: </w:t>
+      </w:r>
+      <w:hyperlink r:id="rId8" w:history="1">
+        <w:r>
+          <w:rPr>
+            <w:rStyle w:val="Hyperlink"/>
+            <w:sz w:val="24"/>
+            <w:szCs w:val="24"/>
+          </w:rPr>
+          <w:t>https://freesound.org/people/Motion_S/sounds/221764/</w:t>
+        </w:r>
+      </w:hyperlink>
+    </w:p>
+    <w:p>
+      <w:pPr>
+        <w:rPr>
+          <w:color w:val="0563C1" w:themeColor="hyperlink"/>
+          <w:sz w:val="24"/>
+          <w:szCs w:val="24"/>
+          <w:u w:val="single"/>
+        </w:rPr>
+      </w:pPr>
+      <w:r>
+        <w:rPr>
+          <w:sz w:val="24"/>
+          <w:szCs w:val="24"/>
+        </w:rPr>
+        <w:t xml:space="preserve">swimming.wav: </w:t>
+      </w:r>
+      <w:hyperlink r:id="rId9" w:history="1">
+        <w:r>
+          <w:rPr>
+            <w:rStyle w:val="Hyperlink"/>
+            <w:sz w:val="24"/>
+            <w:szCs w:val="24"/>
+          </w:rPr>
+          <w:t>https://freesound.org/people/14GPanskaValaChristoffer/sounds/420167/</w:t>
+        </w:r>
+      </w:hyperlink>
+    </w:p>
+    <w:p>
+      <w:pPr>
+        <w:rPr>
+          <w:sz w:val="24"/>
+          <w:szCs w:val="24"/>
+        </w:rPr>
+      </w:pPr>
+      <w:proofErr w:type="spellStart"/>
+      <w:r>
+        <w:rPr>
+          <w:sz w:val="24"/>
+          <w:szCs w:val="24"/>
+        </w:rPr>
+        <w:t>swing.flac</w:t>
+      </w:r>
+      <w:proofErr w:type="spellEnd"/>
+      <w:r>
+        <w:rPr>
+          <w:sz w:val="24"/>
+          <w:szCs w:val="24"/>
+        </w:rPr>
+        <w:t xml:space="preserve">: </w:t>
+      </w:r>
+      <w:hyperlink r:id="rId10" w:history="1">
+        <w:r>
+          <w:rPr>
+            <w:rStyle w:val="Hyperlink"/>
+            <w:sz w:val="24"/>
+            <w:szCs w:val="24"/>
+          </w:rPr>
+          <w:t>https://freesound.org/people/qubodup/sounds/60013/</w:t>
+        </w:r>
+      </w:hyperlink>
+    </w:p>
+    <w:p>
+      <w:pPr>
+        <w:rPr>
+          <w:sz w:val="24"/>
+          <w:szCs w:val="24"/>
+        </w:rPr>
+      </w:pPr>
+      <w:r>
+        <w:rPr>
+          <w:sz w:val="24"/>
+          <w:szCs w:val="24"/>
+        </w:rPr>
+        <w:t>tree-chop.wav</w:t>
+      </w:r>
+      <w:r>
+        <w:rPr>
+          <w:sz w:val="24"/>
+          <w:szCs w:val="24"/>
+        </w:rPr>
+        <w:t xml:space="preserve">: </w:t>
+      </w:r>
+      <w:hyperlink r:id="rId11" w:history="1">
+        <w:r>
+          <w:rPr>
+            <w:rStyle w:val="Hyperlink"/>
+            <w:sz w:val="24"/>
+            <w:szCs w:val="24"/>
+          </w:rPr>
+          <w:t>https://freesound.org/people/hazure/sounds/23700/</w:t>
+        </w:r>
+      </w:hyperlink>
+    </w:p>
+    <w:p>
+      <w:pPr>
+        <w:rPr>
+          <w:sz w:val="24"/>
+          <w:szCs w:val="24"/>
+        </w:rPr>
+      </w:pPr>
+      <w:r>
+        <w:rPr>
+          <w:sz w:val="24"/>
+          <w:szCs w:val="24"/>
+        </w:rPr>
+        <w:t>axe-miss.wav</w:t>
+      </w:r>
+      <w:r>
+        <w:rPr>
+          <w:sz w:val="24"/>
+          <w:szCs w:val="24"/>
+        </w:rPr>
+        <w:t xml:space="preserve">: </w:t>
+      </w:r>
+      <w:hyperlink r:id="rId12" w:history="1">
+        <w:r>
+          <w:rPr>
+            <w:rStyle w:val="Hyperlink"/>
+            <w:sz w:val="24"/>
+            <w:szCs w:val="24"/>
+          </w:rPr>
+          <w:t>https://freesound.org/people/Kane53126/sounds/257928/</w:t>
+        </w:r>
+      </w:hyperlink>
+    </w:p>
+    <w:p>
+      <w:pPr>
+        <w:rPr>
+          <w:sz w:val="24"/>
+          <w:szCs w:val="24"/>
+        </w:rPr>
+      </w:pPr>
+      <w:r>
+        <w:rPr>
+          <w:sz w:val="24"/>
+          <w:szCs w:val="24"/>
+        </w:rPr>
+        <w:t xml:space="preserve">bear-growl.mp3: </w:t>
+      </w:r>
+      <w:hyperlink r:id="rId13" w:history="1">
+        <w:r>
+          <w:rPr>
+            <w:rStyle w:val="Hyperlink"/>
+            <w:sz w:val="24"/>
+            <w:szCs w:val="24"/>
+          </w:rPr>
+          <w:t>https://freesound.org/people/Nivatius/sounds/519518/</w:t>
+        </w:r>
+      </w:hyperlink>
+    </w:p>
+    <w:p>
+      <w:pPr>
+        <w:rPr>
+          <w:sz w:val="24"/>
+          <w:szCs w:val="24"/>
+        </w:rPr>
+      </w:pPr>
+      <w:r>
+        <w:rPr>
+          <w:sz w:val="24"/>
+          <w:szCs w:val="24"/>
+        </w:rPr>
+        <w:t>bear-roar.wav</w:t>
+      </w:r>
+      <w:r>
+        <w:rPr>
+          <w:sz w:val="24"/>
+          <w:szCs w:val="24"/>
+        </w:rPr>
+        <w:t xml:space="preserve">: </w:t>
+      </w:r>
+      <w:hyperlink r:id="rId14" w:history="1">
+        <w:r>
+          <w:rPr>
+            <w:rStyle w:val="Hyperlink"/>
+            <w:sz w:val="24"/>
+            <w:szCs w:val="24"/>
+          </w:rPr>
+          <w:t>https://freesound.org/people/aesqe/sounds/49127/</w:t>
+        </w:r>
+      </w:hyperlink>
+    </w:p>
+    <w:p>
+      <w:pPr>
+        <w:rPr>
+          <w:sz w:val="24"/>
+          <w:szCs w:val="24"/>
+        </w:rPr>
+      </w:pPr>
+      <w:r>
+        <w:rPr>
+          <w:sz w:val="24"/>
+          <w:szCs w:val="24"/>
+        </w:rPr>
+        <w:t>forest-background-1.wav</w:t>
+      </w:r>
+      <w:r>
+        <w:rPr>
+          <w:sz w:val="24"/>
+          <w:szCs w:val="24"/>
+        </w:rPr>
+        <w:t xml:space="preserve">: </w:t>
+      </w:r>
+      <w:hyperlink r:id="rId15" w:history="1">
+        <w:r>
+          <w:rPr>
+            <w:rStyle w:val="Hyperlink"/>
+            <w:sz w:val="24"/>
+            <w:szCs w:val="24"/>
+          </w:rPr>
+          <w:t>https://freesound.org/people/spoonbender/sounds/244942/</w:t>
+        </w:r>
+      </w:hyperlink>
+    </w:p>
+    <w:p>
+      <w:pPr>
+        <w:rPr>
+          <w:sz w:val="24"/>
+          <w:szCs w:val="24"/>
+        </w:rPr>
+      </w:pPr>
+      <w:r>
+        <w:rPr>
+          <w:sz w:val="24"/>
+          <w:szCs w:val="24"/>
+        </w:rPr>
+        <w:t>forest-background-2.wav</w:t>
+      </w:r>
+      <w:r>
+        <w:rPr>
+          <w:sz w:val="24"/>
+          <w:szCs w:val="24"/>
+        </w:rPr>
+        <w:t xml:space="preserve">: </w:t>
+      </w:r>
+      <w:hyperlink r:id="rId16" w:history="1">
+        <w:r>
+          <w:rPr>
+            <w:rStyle w:val="Hyperlink"/>
+            <w:sz w:val="24"/>
+            <w:szCs w:val="24"/>
+          </w:rPr>
+          <w:t>https://freesound.org/people/kangaroovindaloo/sounds/147638/</w:t>
+        </w:r>
+      </w:hyperlink>
+    </w:p>
+    <w:p>
+      <w:pPr>
+        <w:rPr>
+          <w:sz w:val="24"/>
+          <w:szCs w:val="24"/>
+        </w:rPr>
+      </w:pPr>
+      <w:r>
+        <w:rPr>
+          <w:sz w:val="24"/>
+          <w:szCs w:val="24"/>
+        </w:rPr>
+        <w:t>person-hit.mp3</w:t>
+      </w:r>
+      <w:r>
+        <w:rPr>
+          <w:sz w:val="24"/>
+          <w:szCs w:val="24"/>
+        </w:rPr>
+        <w:t xml:space="preserve">: </w:t>
+      </w:r>
+      <w:hyperlink r:id="rId17" w:history="1">
+        <w:r>
+          <w:rPr>
+            <w:rStyle w:val="Hyperlink"/>
+            <w:sz w:val="24"/>
+            <w:szCs w:val="24"/>
+          </w:rPr>
+          <w:t>https://freesound.org/people/RICHERlandTV/sounds/232358/</w:t>
+        </w:r>
+      </w:hyperlink>
+    </w:p>
+    <w:p>
+      <w:pPr>
+        <w:rPr>
+          <w:sz w:val="24"/>
+          <w:szCs w:val="24"/>
+        </w:rPr>
+      </w:pPr>
+      <w:proofErr w:type="spellStart"/>
+      <w:r>
+        <w:rPr>
+          <w:sz w:val="24"/>
+          <w:szCs w:val="24"/>
+        </w:rPr>
+        <w:t>vomit.flac</w:t>
+      </w:r>
+      <w:proofErr w:type="spellEnd"/>
+      <w:r>
+        <w:rPr>
+          <w:sz w:val="24"/>
+          <w:szCs w:val="24"/>
+        </w:rPr>
+        <w:t xml:space="preserve">: </w:t>
+      </w:r>
+      <w:hyperlink r:id="rId18" w:history="1">
+        <w:r>
+          <w:rPr>
+            <w:rStyle w:val="Hyperlink"/>
+            <w:sz w:val="24"/>
+            <w:szCs w:val="24"/>
+          </w:rPr>
+          <w:t>https://freesound.org/people/D.jones/sounds/528790/</w:t>
+        </w:r>
+      </w:hyperlink>
+    </w:p>
+    <w:p>
+      <w:pPr>
+        <w:rPr>
+          <w:sz w:val="24"/>
+          <w:szCs w:val="24"/>
+        </w:rPr>
+      </w:pPr>
+      <w:proofErr w:type="spellStart"/>
+      <w:r>
+        <w:rPr>
+          <w:sz w:val="24"/>
+          <w:szCs w:val="24"/>
+        </w:rPr>
+        <w:t>grunt.aiff</w:t>
+      </w:r>
+      <w:proofErr w:type="spellEnd"/>
+      <w:r>
+        <w:rPr>
+          <w:sz w:val="24"/>
+          <w:szCs w:val="24"/>
+        </w:rPr>
+        <w:t xml:space="preserve">: </w:t>
+      </w:r>
+      <w:hyperlink r:id="rId19" w:history="1">
+        <w:r>
+          <w:rPr>
+            <w:rStyle w:val="Hyperlink"/>
+            <w:sz w:val="24"/>
+            <w:szCs w:val="24"/>
+          </w:rPr>
+          <w:t>https://freesound.org/people/snaginneb/sounds/129346/</w:t>
+        </w:r>
+      </w:hyperlink>
+    </w:p>
+    <w:p>
+      <w:pPr>
+        <w:rPr>
+          <w:sz w:val="24"/>
+          <w:szCs w:val="24"/>
+        </w:rPr>
+      </w:pPr>
+      <w:r>
+        <w:rPr>
+          <w:sz w:val="24"/>
+          <w:szCs w:val="24"/>
+        </w:rPr>
+        <w:t>wet-ground-hit.wav</w:t>
+      </w:r>
+      <w:r>
+        <w:rPr>
+          <w:sz w:val="24"/>
+          <w:szCs w:val="24"/>
+        </w:rPr>
+        <w:t xml:space="preserve">: </w:t>
+      </w:r>
+      <w:hyperlink r:id="rId20" w:history="1">
+        <w:r>
+          <w:rPr>
+            <w:rStyle w:val="Hyperlink"/>
+            <w:sz w:val="24"/>
+            <w:szCs w:val="24"/>
+          </w:rPr>
+          <w:t>https://freesound.org/people/kyles/sounds/450830/</w:t>
+        </w:r>
+      </w:hyperlink>
+    </w:p>
+    <w:p>
+      <w:pPr>
+        <w:rPr>
+          <w:sz w:val="24"/>
+          <w:szCs w:val="24"/>
+        </w:rPr>
+      </w:pPr>
+      <w:r>
+        <w:rPr>
+          <w:sz w:val="24"/>
+          <w:szCs w:val="24"/>
+        </w:rPr>
+        <w:t>metal-ting.wav</w:t>
+      </w:r>
+      <w:r>
+        <w:rPr>
+          <w:sz w:val="24"/>
+          <w:szCs w:val="24"/>
+        </w:rPr>
+        <w:t xml:space="preserve">: </w:t>
+      </w:r>
+      <w:hyperlink r:id="rId21" w:history="1">
+        <w:r>
+          <w:rPr>
+            <w:rStyle w:val="Hyperlink"/>
+            <w:sz w:val="24"/>
+            <w:szCs w:val="24"/>
+          </w:rPr>
+          <w:t>https://freesound.org/people/Griphen/sounds/366351/</w:t>
+        </w:r>
+      </w:hyperlink>
+    </w:p>
+    <w:p>
+      <w:pPr>
+        <w:rPr>
+          <w:sz w:val="24"/>
+          <w:szCs w:val="24"/>
+        </w:rPr>
+      </w:pPr>
+      <w:r>
+        <w:rPr>
+          <w:sz w:val="24"/>
+          <w:szCs w:val="24"/>
+        </w:rPr>
+        <w:t>hammer.wav</w:t>
+      </w:r>
+      <w:r>
+        <w:rPr>
+          <w:sz w:val="24"/>
+          <w:szCs w:val="24"/>
+        </w:rPr>
+        <w:t xml:space="preserve">: </w:t>
+      </w:r>
+      <w:hyperlink r:id="rId22" w:history="1">
+        <w:r>
+          <w:rPr>
+            <w:rStyle w:val="Hyperlink"/>
+            <w:sz w:val="24"/>
+            <w:szCs w:val="24"/>
+          </w:rPr>
+          <w:t>https://freesound.org/people/InspectorJ/sounds/406048/</w:t>
+        </w:r>
+      </w:hyperlink>
+    </w:p>
+    <w:p>
+      <w:pPr>
+        <w:rPr>
+          <w:sz w:val="24"/>
+          <w:szCs w:val="24"/>
+        </w:rPr>
+      </w:pPr>
+      <w:r>
+        <w:rPr>
+          <w:sz w:val="24"/>
+          <w:szCs w:val="24"/>
+        </w:rPr>
+        <w:t>bite.wav</w:t>
+      </w:r>
+      <w:r>
+        <w:rPr>
+          <w:sz w:val="24"/>
+          <w:szCs w:val="24"/>
+        </w:rPr>
+        <w:t xml:space="preserve">: </w:t>
+      </w:r>
+      <w:hyperlink r:id="rId23" w:history="1">
+        <w:r>
+          <w:rPr>
+            <w:rStyle w:val="Hyperlink"/>
+            <w:sz w:val="24"/>
+            <w:szCs w:val="24"/>
+          </w:rPr>
+          <w:t>https://freesound.org/people/InspectorJ/sounds/331395/</w:t>
+        </w:r>
+      </w:hyperlink>
+    </w:p>
+    <w:p>
+      <w:pPr>
+        <w:rPr>
+          <w:sz w:val="24"/>
+          <w:szCs w:val="24"/>
+        </w:rPr>
+      </w:pPr>
+      <w:r>
+        <w:rPr>
+          <w:sz w:val="24"/>
+          <w:szCs w:val="24"/>
+        </w:rPr>
+        <w:t>slurp.wav</w:t>
+      </w:r>
+      <w:r>
+        <w:rPr>
+          <w:sz w:val="24"/>
+          <w:szCs w:val="24"/>
+        </w:rPr>
+        <w:t xml:space="preserve">: </w:t>
+      </w:r>
+      <w:hyperlink r:id="rId24" w:history="1">
+        <w:r>
+          <w:rPr>
+            <w:rStyle w:val="Hyperlink"/>
+            <w:sz w:val="24"/>
+            <w:szCs w:val="24"/>
+          </w:rPr>
+          <w:t>https://freesound.org/people/SeanPorio/sounds/519268/</w:t>
         </w:r>
       </w:hyperlink>
     </w:p>
@@ -78,7 +703,7 @@
 </file>
 
 <file path=word/styles.xml><?xml version="1.0" encoding="utf-8"?>
-<w:styles xmlns:mc="http://schemas.openxmlformats.org/markup-compatibility/2006" xmlns:r="http://schemas.openxmlformats.org/officeDocument/2006/relationships" xmlns:w="http://schemas.openxmlformats.org/wordprocessingml/2006/main" xmlns:w14="http://schemas.microsoft.com/office/word/2010/wordml" xmlns:w15="http://schemas.microsoft.com/office/word/2012/wordml" xmlns:w16cex="http://schemas.microsoft.com/office/word/2018/wordml/cex" xmlns:w16cid="http://schemas.microsoft.com/office/word/2016/wordml/cid" xmlns:w16="http://schemas.microsoft.com/office/word/2018/wordml" xmlns:w16se="http://schemas.microsoft.com/office/word/2015/wordml/symex" mc:Ignorable="w14 w15 w16se w16cid w16 w16cex">
+<w:styles xmlns:mc="http://schemas.openxmlformats.org/markup-compatibility/2006" xmlns:r="http://schemas.openxmlformats.org/officeDocument/2006/relationships" xmlns:w="http://schemas.openxmlformats.org/wordprocessingml/2006/main" xmlns:w14="http://schemas.microsoft.com/office/word/2010/wordml" xmlns:w15="http://schemas.microsoft.com/office/word/2012/wordml" xmlns:w16cex="http://schemas.microsoft.com/office/word/2018/wordml/cex" xmlns:w16cid="http://schemas.microsoft.com/office/word/2016/wordml/cid" xmlns:w16="http://schemas.microsoft.com/office/word/2018/wordml" xmlns:w16sdtdh="http://schemas.microsoft.com/office/word/2020/wordml/sdtdatahash" xmlns:w16se="http://schemas.microsoft.com/office/word/2015/wordml/symex" mc:Ignorable="w14 w15 w16se w16cid w16 w16cex w16sdtdh">
   <w:docDefaults>
     <w:rPrDefault>
       <w:rPr>
@@ -200,6 +825,7 @@
     <w:lsdException w:name="HTML Sample" w:semiHidden="1" w:unhideWhenUsed="1"/>
     <w:lsdException w:name="HTML Typewriter" w:semiHidden="1" w:unhideWhenUsed="1"/>
     <w:lsdException w:name="HTML Variable" w:semiHidden="1" w:unhideWhenUsed="1"/>
+    <w:lsdException w:name="Normal Table" w:semiHidden="1" w:unhideWhenUsed="1"/>
     <w:lsdException w:name="annotation subject" w:semiHidden="1" w:unhideWhenUsed="1"/>
     <w:lsdException w:name="No List" w:semiHidden="1" w:unhideWhenUsed="1"/>
     <w:lsdException w:name="Outline List 1" w:semiHidden="1" w:unhideWhenUsed="1"/>
@@ -246,8 +872,10 @@
     <w:lsdException w:name="Table Subtle 2" w:semiHidden="1" w:unhideWhenUsed="1"/>
     <w:lsdException w:name="Table Web 1" w:semiHidden="1" w:unhideWhenUsed="1"/>
     <w:lsdException w:name="Table Web 2" w:semiHidden="1" w:unhideWhenUsed="1"/>
+    <w:lsdException w:name="Table Web 3" w:semiHidden="1" w:unhideWhenUsed="1"/>
     <w:lsdException w:name="Balloon Text" w:semiHidden="1" w:unhideWhenUsed="1"/>
     <w:lsdException w:name="Table Grid" w:uiPriority="39"/>
+    <w:lsdException w:name="Table Theme" w:semiHidden="1" w:unhideWhenUsed="1"/>
     <w:lsdException w:name="Placeholder Text" w:semiHidden="1"/>
     <w:lsdException w:name="No Spacing" w:uiPriority="1" w:qFormat="1"/>
     <w:lsdException w:name="Light Shading" w:uiPriority="60"/>

</xml_diff>